<commit_message>
added categorical M to moderation
</commit_message>
<xml_diff>
--- a/model numbers/model numbers.docx
+++ b/model numbers/model numbers.docx
@@ -8,16 +8,7 @@
         <w:jc w:val="center"/>
       </w:pPr>
       <w:r>
-        <w:t>Model 1</w:t>
-      </w:r>
-      <w:r>
-        <w:t xml:space="preserve"> – </w:t>
-      </w:r>
-      <w:r>
-        <w:t>moderation1</w:t>
-      </w:r>
-      <w:r>
-        <w:t xml:space="preserve">() – </w:t>
+        <w:t xml:space="preserve">Model 1 – moderation1() – </w:t>
       </w:r>
       <w:r>
         <w:t>Two Way Moderation</w:t>
@@ -26,6 +17,9 @@
     <w:p/>
     <w:p>
       <w:r>
+        <w:rPr>
+          <w:noProof/>
+        </w:rPr>
         <w:drawing>
           <wp:anchor distT="0" distB="0" distL="114300" distR="114300" simplePos="0" relativeHeight="251662336" behindDoc="0" locked="0" layoutInCell="1" allowOverlap="1" wp14:anchorId="61BC0593" wp14:editId="5321ACD5">
             <wp:simplePos x="0" y="0"/>
@@ -89,10 +83,82 @@
       </w:r>
     </w:p>
     <w:p>
+      <w:r>
+        <w:drawing>
+          <wp:anchor distT="0" distB="0" distL="114300" distR="114300" simplePos="0" relativeHeight="251663360" behindDoc="0" locked="0" layoutInCell="1" allowOverlap="1" wp14:anchorId="6DB73219" wp14:editId="317B838D">
+            <wp:simplePos x="0" y="0"/>
+            <wp:positionH relativeFrom="column">
+              <wp:align>left</wp:align>
+            </wp:positionH>
+            <wp:positionV relativeFrom="paragraph">
+              <wp:align>top</wp:align>
+            </wp:positionV>
+            <wp:extent cx="2743200" cy="1695236"/>
+            <wp:effectExtent l="0" t="0" r="0" b="0"/>
+            <wp:wrapSquare wrapText="bothSides"/>
+            <wp:docPr id="5" name="Picture 5"/>
+            <wp:cNvGraphicFramePr>
+              <a:graphicFrameLocks xmlns:a="http://schemas.openxmlformats.org/drawingml/2006/main" noChangeAspect="1"/>
+            </wp:cNvGraphicFramePr>
+            <a:graphic xmlns:a="http://schemas.openxmlformats.org/drawingml/2006/main">
+              <a:graphicData uri="http://schemas.openxmlformats.org/drawingml/2006/picture">
+                <pic:pic xmlns:pic="http://schemas.openxmlformats.org/drawingml/2006/picture">
+                  <pic:nvPicPr>
+                    <pic:cNvPr id="1" name=""/>
+                    <pic:cNvPicPr/>
+                  </pic:nvPicPr>
+                  <pic:blipFill>
+                    <a:blip r:embed="rId5" cstate="print">
+                      <a:extLst>
+                        <a:ext uri="{28A0092B-C50C-407E-A947-70E740481C1C}">
+                          <a14:useLocalDpi xmlns:a14="http://schemas.microsoft.com/office/drawing/2010/main" val="0"/>
+                        </a:ext>
+                      </a:extLst>
+                    </a:blip>
+                    <a:stretch>
+                      <a:fillRect/>
+                    </a:stretch>
+                  </pic:blipFill>
+                  <pic:spPr>
+                    <a:xfrm>
+                      <a:off x="0" y="0"/>
+                      <a:ext cx="2743200" cy="1695236"/>
+                    </a:xfrm>
+                    <a:prstGeom prst="rect">
+                      <a:avLst/>
+                    </a:prstGeom>
+                  </pic:spPr>
+                </pic:pic>
+              </a:graphicData>
+            </a:graphic>
+          </wp:anchor>
+        </w:drawing>
+      </w:r>
+    </w:p>
+    <w:p/>
+    <w:p/>
+    <w:p/>
+    <w:p>
+      <w:r>
+        <w:t>Two-Way Moderation</w:t>
+      </w:r>
+      <w:r>
+        <w:t xml:space="preserve"> with categorical M</w:t>
+      </w:r>
+      <w:bookmarkStart w:id="0" w:name="_GoBack"/>
+      <w:bookmarkEnd w:id="0"/>
+      <w:r>
+        <w:br w:type="textWrapping" w:clear="all"/>
+      </w:r>
+    </w:p>
+    <w:p>
       <w:pPr>
         <w:pStyle w:val="Heading1"/>
       </w:pPr>
       <w:r>
+        <w:rPr>
+          <w:noProof/>
+        </w:rPr>
         <w:drawing>
           <wp:anchor distT="0" distB="0" distL="114300" distR="114300" simplePos="0" relativeHeight="251661312" behindDoc="0" locked="0" layoutInCell="1" allowOverlap="1" wp14:anchorId="740741E3" wp14:editId="51E6809D">
             <wp:simplePos x="0" y="0"/>
@@ -117,7 +183,7 @@
                     <pic:cNvPicPr/>
                   </pic:nvPicPr>
                   <pic:blipFill>
-                    <a:blip r:embed="rId5" cstate="print">
+                    <a:blip r:embed="rId6" cstate="print">
                       <a:extLst>
                         <a:ext uri="{28A0092B-C50C-407E-A947-70E740481C1C}">
                           <a14:useLocalDpi xmlns:a14="http://schemas.microsoft.com/office/drawing/2010/main" val="0"/>
@@ -210,7 +276,7 @@
                     <pic:cNvPicPr/>
                   </pic:nvPicPr>
                   <pic:blipFill>
-                    <a:blip r:embed="rId6">
+                    <a:blip r:embed="rId7">
                       <a:extLst>
                         <a:ext uri="{28A0092B-C50C-407E-A947-70E740481C1C}">
                           <a14:useLocalDpi xmlns:a14="http://schemas.microsoft.com/office/drawing/2010/main" val="0"/>
@@ -252,6 +318,9 @@
     </w:p>
     <w:p>
       <w:r>
+        <w:rPr>
+          <w:noProof/>
+        </w:rPr>
         <w:drawing>
           <wp:anchor distT="0" distB="0" distL="114300" distR="114300" simplePos="0" relativeHeight="251660288" behindDoc="0" locked="0" layoutInCell="1" allowOverlap="1" wp14:anchorId="68D84A53" wp14:editId="4C8ACFC1">
             <wp:simplePos x="0" y="0"/>
@@ -276,7 +345,7 @@
                     <pic:cNvPicPr/>
                   </pic:nvPicPr>
                   <pic:blipFill>
-                    <a:blip r:embed="rId7" cstate="print">
+                    <a:blip r:embed="rId8" cstate="print">
                       <a:extLst>
                         <a:ext uri="{28A0092B-C50C-407E-A947-70E740481C1C}">
                           <a14:useLocalDpi xmlns:a14="http://schemas.microsoft.com/office/drawing/2010/main" val="0"/>
@@ -346,7 +415,7 @@
                     <pic:cNvPicPr/>
                   </pic:nvPicPr>
                   <pic:blipFill>
-                    <a:blip r:embed="rId8">
+                    <a:blip r:embed="rId9">
                       <a:extLst>
                         <a:ext uri="{28A0092B-C50C-407E-A947-70E740481C1C}">
                           <a14:useLocalDpi xmlns:a14="http://schemas.microsoft.com/office/drawing/2010/main" val="0"/>
@@ -399,10 +468,7 @@
     <w:p/>
     <w:p/>
     <w:p/>
-    <w:p>
-      <w:bookmarkStart w:id="0" w:name="_GoBack"/>
-      <w:bookmarkEnd w:id="0"/>
-    </w:p>
+    <w:p/>
     <w:sectPr>
       <w:pgSz w:w="12240" w:h="15840"/>
       <w:pgMar w:top="1440" w:right="1440" w:bottom="1440" w:left="1440" w:header="720" w:footer="720" w:gutter="0"/>

</xml_diff>